<commit_message>
Tiny fix and specification update
</commit_message>
<xml_diff>
--- a/SW36_2016_PredlogProjekta.docx
+++ b/SW36_2016_PredlogProjekta.docx
@@ -140,21 +140,7 @@
         <w:rPr>
           <w:rFonts w:asciiTheme="minorHAnsi" w:hAnsiTheme="minorHAnsi" w:cstheme="minorHAnsi"/>
         </w:rPr>
-        <w:t xml:space="preserve">Sistem je namenjen da pomogne onim ljudima </w:t>
-      </w:r>
-      <w:proofErr w:type="gramStart"/>
-      <w:r>
-        <w:rPr>
-          <w:rFonts w:asciiTheme="minorHAnsi" w:hAnsiTheme="minorHAnsi" w:cstheme="minorHAnsi"/>
-        </w:rPr>
-        <w:t>koji  žele</w:t>
-      </w:r>
-      <w:proofErr w:type="gramEnd"/>
-      <w:r>
-        <w:rPr>
-          <w:rFonts w:asciiTheme="minorHAnsi" w:hAnsiTheme="minorHAnsi" w:cstheme="minorHAnsi"/>
-        </w:rPr>
-        <w:t xml:space="preserve"> da ulože svoj novac u alat i licencu za softver koji će im pomoći da sami otklanjaju kvarove na svojim vozilima, ili iz finansijskih razloga ili iz hobija.</w:t>
+        <w:t>Sistem je namenjen da pomogne onim ljudima koji  žele da ulože svoj novac u alat i licencu za softver koji će im pomoći da sami otklanjaju kvarove na svojim vozilima, ili iz finansijskih razloga ili iz hobija.</w:t>
       </w:r>
     </w:p>
     <w:p>
@@ -205,105 +191,7 @@
         <w:rPr>
           <w:rFonts w:asciiTheme="minorHAnsi" w:hAnsiTheme="minorHAnsi" w:cstheme="minorHAnsi"/>
         </w:rPr>
-        <w:t xml:space="preserve">Sistem koriste dva tipa korisnika, amater i ekspert. Zadatk eksperta je da </w:t>
-      </w:r>
-      <w:proofErr w:type="gramStart"/>
-      <w:r>
-        <w:rPr>
-          <w:rFonts w:asciiTheme="minorHAnsi" w:hAnsiTheme="minorHAnsi" w:cstheme="minorHAnsi"/>
-        </w:rPr>
-        <w:t>unosi  informacije</w:t>
-      </w:r>
-      <w:proofErr w:type="gramEnd"/>
-      <w:r>
-        <w:rPr>
-          <w:rFonts w:asciiTheme="minorHAnsi" w:hAnsiTheme="minorHAnsi" w:cstheme="minorHAnsi"/>
-        </w:rPr>
-        <w:t xml:space="preserve"> o tipovima kvara i indikatorima tog kvara. </w:t>
-      </w:r>
-      <w:proofErr w:type="spellStart"/>
-      <w:r>
-        <w:rPr>
-          <w:rFonts w:asciiTheme="minorHAnsi" w:hAnsiTheme="minorHAnsi" w:cstheme="minorHAnsi"/>
-        </w:rPr>
-        <w:t>Prilikom</w:t>
-      </w:r>
-      <w:proofErr w:type="spellEnd"/>
-      <w:r>
-        <w:rPr>
-          <w:rFonts w:asciiTheme="minorHAnsi" w:hAnsiTheme="minorHAnsi" w:cstheme="minorHAnsi"/>
-        </w:rPr>
-        <w:t xml:space="preserve"> </w:t>
-      </w:r>
-      <w:proofErr w:type="spellStart"/>
-      <w:r>
-        <w:rPr>
-          <w:rFonts w:asciiTheme="minorHAnsi" w:hAnsiTheme="minorHAnsi" w:cstheme="minorHAnsi"/>
-        </w:rPr>
-        <w:t>unosa</w:t>
-      </w:r>
-      <w:proofErr w:type="spellEnd"/>
-      <w:r>
-        <w:rPr>
-          <w:rFonts w:asciiTheme="minorHAnsi" w:hAnsiTheme="minorHAnsi" w:cstheme="minorHAnsi"/>
-        </w:rPr>
-        <w:t xml:space="preserve"> </w:t>
-      </w:r>
-      <w:proofErr w:type="spellStart"/>
-      <w:r>
-        <w:rPr>
-          <w:rFonts w:asciiTheme="minorHAnsi" w:hAnsiTheme="minorHAnsi" w:cstheme="minorHAnsi"/>
-        </w:rPr>
-        <w:t>informacija</w:t>
-      </w:r>
-      <w:proofErr w:type="spellEnd"/>
-      <w:r>
-        <w:rPr>
-          <w:rFonts w:asciiTheme="minorHAnsi" w:hAnsiTheme="minorHAnsi" w:cstheme="minorHAnsi"/>
-        </w:rPr>
-        <w:t xml:space="preserve"> o </w:t>
-      </w:r>
-      <w:proofErr w:type="spellStart"/>
-      <w:r>
-        <w:rPr>
-          <w:rFonts w:asciiTheme="minorHAnsi" w:hAnsiTheme="minorHAnsi" w:cstheme="minorHAnsi"/>
-        </w:rPr>
-        <w:t>kvaru</w:t>
-      </w:r>
-      <w:proofErr w:type="spellEnd"/>
-      <w:r>
-        <w:rPr>
-          <w:rFonts w:asciiTheme="minorHAnsi" w:hAnsiTheme="minorHAnsi" w:cstheme="minorHAnsi"/>
-        </w:rPr>
-        <w:t xml:space="preserve"> </w:t>
-      </w:r>
-      <w:proofErr w:type="spellStart"/>
-      <w:r>
-        <w:rPr>
-          <w:rFonts w:asciiTheme="minorHAnsi" w:hAnsiTheme="minorHAnsi" w:cstheme="minorHAnsi"/>
-        </w:rPr>
-        <w:t>ekspert</w:t>
-      </w:r>
-      <w:proofErr w:type="spellEnd"/>
-      <w:r>
-        <w:rPr>
-          <w:rFonts w:asciiTheme="minorHAnsi" w:hAnsiTheme="minorHAnsi" w:cstheme="minorHAnsi"/>
-        </w:rPr>
-        <w:t xml:space="preserve"> mora da </w:t>
-      </w:r>
-      <w:proofErr w:type="spellStart"/>
-      <w:r>
-        <w:rPr>
-          <w:rFonts w:asciiTheme="minorHAnsi" w:hAnsiTheme="minorHAnsi" w:cstheme="minorHAnsi"/>
-        </w:rPr>
-        <w:t>naznači</w:t>
-      </w:r>
-      <w:proofErr w:type="spellEnd"/>
-      <w:r>
-        <w:rPr>
-          <w:rFonts w:asciiTheme="minorHAnsi" w:hAnsiTheme="minorHAnsi" w:cstheme="minorHAnsi"/>
-        </w:rPr>
-        <w:t xml:space="preserve"> na koji deo vozila se odnosi kvar, koji podsistem vozila i da izabere da li je uneti kvar karakterističan za određeni tip automobila ili je moguće da se dogodi na svakom automobilu. Na osnovu ovih informacija formira se DTC kod kvara</w:t>
+        <w:t>Sistem koriste dva tipa korisnika, amater i ekspert. Zadatk eksperta je da unosi  informacije o tipovima kvara i indikatorima tog kvara. Prilikom unosa informacija o kvaru ekspert mora da naznači na koji deo vozila se odnosi kvar, koji podsistem vozila i da izabere da li je uneti kvar karakterističan za određeni tip automobila ili je moguće da se dogodi na svakom automobilu. Na osnovu ovih informacija formira se DTC kod kvara</w:t>
       </w:r>
       <w:r>
         <w:rPr>
@@ -316,35 +204,7 @@
         <w:rPr>
           <w:rFonts w:asciiTheme="minorHAnsi" w:hAnsiTheme="minorHAnsi" w:cstheme="minorHAnsi"/>
         </w:rPr>
-        <w:t xml:space="preserve">. Ekspert unosi i objašnjenje za način popravke utvrđenog kvara. Korisnik amater unosi informacije o indikatorima koje je primetio, a nakon toga sistem vraća korisniku listu detektovanih </w:t>
-      </w:r>
-      <w:proofErr w:type="gramStart"/>
-      <w:r>
-        <w:rPr>
-          <w:rFonts w:asciiTheme="minorHAnsi" w:hAnsiTheme="minorHAnsi" w:cstheme="minorHAnsi"/>
-        </w:rPr>
-        <w:t>kvarova,  zajedno</w:t>
-      </w:r>
-      <w:proofErr w:type="gramEnd"/>
-      <w:r>
-        <w:rPr>
-          <w:rFonts w:asciiTheme="minorHAnsi" w:hAnsiTheme="minorHAnsi" w:cstheme="minorHAnsi"/>
-        </w:rPr>
-        <w:t xml:space="preserve"> sa DTC kodom kvara i rešenjem kako popraviti dati kvar. Kvar se dodaje u istoriju korisnikovih dijagnostikovanih kvarova. Istorija dijagnostikovanih kvarova </w:t>
-      </w:r>
-      <w:proofErr w:type="gramStart"/>
-      <w:r>
-        <w:rPr>
-          <w:rFonts w:asciiTheme="minorHAnsi" w:hAnsiTheme="minorHAnsi" w:cstheme="minorHAnsi"/>
-        </w:rPr>
-        <w:t>čuva  informaciju</w:t>
-      </w:r>
-      <w:proofErr w:type="gramEnd"/>
-      <w:r>
-        <w:rPr>
-          <w:rFonts w:asciiTheme="minorHAnsi" w:hAnsiTheme="minorHAnsi" w:cstheme="minorHAnsi"/>
-        </w:rPr>
-        <w:t xml:space="preserve"> o učestalosti pojave određenog kvara na konkretnom vozilu i vreme kada je kvar utvrđen.</w:t>
+        <w:t xml:space="preserve">. Ekspert unosi i objašnjenje za način popravke utvrđenog kvara. Korisnik amater unosi informacije o indikatorima koje je primetio, a nakon toga sistem vraća korisniku detektovani kvar,  zajedno sa DTC kodom kvara i rešenjem kako popraviti dati kvar. Kvar se dodaje u istoriju korisnikovih dijagnostikovanih kvarova. </w:t>
       </w:r>
     </w:p>
     <w:p>
@@ -360,105 +220,7 @@
           <w:rFonts w:asciiTheme="minorHAnsi" w:hAnsiTheme="minorHAnsi" w:cstheme="minorHAnsi"/>
         </w:rPr>
         <w:tab/>
-        <w:t xml:space="preserve">Trenutno postoji mnogo gotovih rešenja za autodijagnostiku koji su vezani ili za konkretan tip automobila ili za sve tipove automobila. Zbog toga je izabrano da u ovom sistemu postoji ekspert koji će biti u mogućnosti da ažurira i proširuje sistem tako da on bude u skladu </w:t>
-      </w:r>
-      <w:proofErr w:type="spellStart"/>
-      <w:r>
-        <w:rPr>
-          <w:rFonts w:asciiTheme="minorHAnsi" w:hAnsiTheme="minorHAnsi" w:cstheme="minorHAnsi"/>
-        </w:rPr>
-        <w:t>sa</w:t>
-      </w:r>
-      <w:proofErr w:type="spellEnd"/>
-      <w:r>
-        <w:rPr>
-          <w:rFonts w:asciiTheme="minorHAnsi" w:hAnsiTheme="minorHAnsi" w:cstheme="minorHAnsi"/>
-        </w:rPr>
-        <w:t xml:space="preserve"> </w:t>
-      </w:r>
-      <w:proofErr w:type="spellStart"/>
-      <w:r>
-        <w:rPr>
-          <w:rFonts w:asciiTheme="minorHAnsi" w:hAnsiTheme="minorHAnsi" w:cstheme="minorHAnsi"/>
-        </w:rPr>
-        <w:t>pojavom</w:t>
-      </w:r>
-      <w:proofErr w:type="spellEnd"/>
-      <w:r>
-        <w:rPr>
-          <w:rFonts w:asciiTheme="minorHAnsi" w:hAnsiTheme="minorHAnsi" w:cstheme="minorHAnsi"/>
-        </w:rPr>
-        <w:t xml:space="preserve"> </w:t>
-      </w:r>
-      <w:proofErr w:type="spellStart"/>
-      <w:r>
-        <w:rPr>
-          <w:rFonts w:asciiTheme="minorHAnsi" w:hAnsiTheme="minorHAnsi" w:cstheme="minorHAnsi"/>
-        </w:rPr>
-        <w:t>novih</w:t>
-      </w:r>
-      <w:proofErr w:type="spellEnd"/>
-      <w:r>
-        <w:rPr>
-          <w:rFonts w:asciiTheme="minorHAnsi" w:hAnsiTheme="minorHAnsi" w:cstheme="minorHAnsi"/>
-        </w:rPr>
-        <w:t xml:space="preserve"> </w:t>
-      </w:r>
-      <w:proofErr w:type="spellStart"/>
-      <w:r>
-        <w:rPr>
-          <w:rFonts w:asciiTheme="minorHAnsi" w:hAnsiTheme="minorHAnsi" w:cstheme="minorHAnsi"/>
-        </w:rPr>
-        <w:t>automobila</w:t>
-      </w:r>
-      <w:proofErr w:type="spellEnd"/>
-      <w:r>
-        <w:rPr>
-          <w:rFonts w:asciiTheme="minorHAnsi" w:hAnsiTheme="minorHAnsi" w:cstheme="minorHAnsi"/>
-        </w:rPr>
-        <w:t xml:space="preserve"> </w:t>
-      </w:r>
-      <w:proofErr w:type="spellStart"/>
-      <w:r>
-        <w:rPr>
-          <w:rFonts w:asciiTheme="minorHAnsi" w:hAnsiTheme="minorHAnsi" w:cstheme="minorHAnsi"/>
-        </w:rPr>
-        <w:t>ili</w:t>
-      </w:r>
-      <w:proofErr w:type="spellEnd"/>
-      <w:r>
-        <w:rPr>
-          <w:rFonts w:asciiTheme="minorHAnsi" w:hAnsiTheme="minorHAnsi" w:cstheme="minorHAnsi"/>
-        </w:rPr>
-        <w:t xml:space="preserve"> </w:t>
-      </w:r>
-      <w:proofErr w:type="spellStart"/>
-      <w:r>
-        <w:rPr>
-          <w:rFonts w:asciiTheme="minorHAnsi" w:hAnsiTheme="minorHAnsi" w:cstheme="minorHAnsi"/>
-        </w:rPr>
-        <w:t>mogućih</w:t>
-      </w:r>
-      <w:proofErr w:type="spellEnd"/>
-      <w:r>
-        <w:rPr>
-          <w:rFonts w:asciiTheme="minorHAnsi" w:hAnsiTheme="minorHAnsi" w:cstheme="minorHAnsi"/>
-        </w:rPr>
-        <w:t xml:space="preserve"> </w:t>
-      </w:r>
-      <w:proofErr w:type="spellStart"/>
-      <w:r>
-        <w:rPr>
-          <w:rFonts w:asciiTheme="minorHAnsi" w:hAnsiTheme="minorHAnsi" w:cstheme="minorHAnsi"/>
-        </w:rPr>
-        <w:t>novih</w:t>
-      </w:r>
-      <w:proofErr w:type="spellEnd"/>
-      <w:r>
-        <w:rPr>
-          <w:rFonts w:asciiTheme="minorHAnsi" w:hAnsiTheme="minorHAnsi" w:cstheme="minorHAnsi"/>
-        </w:rPr>
-        <w:t xml:space="preserve"> saznanja vezanih za pojavu kvarova. Takođe, kao prednost ovog rešenja treba istaći istoriju kvarova automobila, koju vlasnik možda ne pamti, tako da sistem može da upozori vlasnik u kom trenutku više nije ''stručan'' da sam otkloni kvar i da ga savetuje da odveze automobil u autoservis.</w:t>
+        <w:t xml:space="preserve">Trenutno postoji mnogo gotovih rešenja za autodijagnostiku koji su vezani ili za konkretan tip automobila ili za sve tipove automobila. Zbog toga je izabrano da u ovom sistemu postoji ekspert koji će biti u mogućnosti da ažurira i proširuje sistem tako da on bude u skladu sa pojavom novih automobila ili mogućih novih saznanja vezanih za pojavu kvarova. </w:t>
       </w:r>
     </w:p>
     <w:p>
@@ -522,7 +284,7 @@
           <w:rFonts w:asciiTheme="minorHAnsi" w:hAnsiTheme="minorHAnsi" w:cstheme="minorHAnsi"/>
         </w:rPr>
         <w:tab/>
-        <w:t>Prilikom definisanja novih kvarova admin unosi naziv kvara, indikatore kvara, način otklanjanja kvara, u kom stanju automobila je se javlja kvar (START_UP, RUNNABLE, MOVEMENT), kao i deo vozila na koji se odnosi kvar, podsistem vozila i da li je kvar specifičan za proizvođača autmobila. Prva tri karaktera DTC koda se odnose na ova obeležja, a poslednja dva su vrdnosti 0-99 i predstavljaju redni broj dodavanja konkretnog kvara u sistem grupisano po ''porodici kvara'' kojoj pripada. Moguće vrednosti:</w:t>
+        <w:t>Prilikom definisanja novih kvarova admin unosi naziv kvara, indikatore kvara, način otklanjanja kvara, kao i deo vozila na koji se odnosi kvar, podsistem vozila i da li je kvar specifičan za proizvođača autmobila. Prva tri karaktera DTC koda se odnose na ova obeležja, a poslednja dva su vrdnosti 0-99 i predstavljaju redni broj dodavanja konkretnog kvara u sistem grupisano po ''porodici kvara'' kojoj pripada. Moguće vrednosti:</w:t>
       </w:r>
     </w:p>
     <w:p>
@@ -560,7 +322,6 @@
         <w:rPr>
           <w:rFonts w:asciiTheme="minorHAnsi" w:hAnsiTheme="minorHAnsi" w:cstheme="minorHAnsi"/>
         </w:rPr>
-        <w:lastRenderedPageBreak/>
         <w:t>POWERTRAIN</w:t>
       </w:r>
     </w:p>
@@ -656,6 +417,7 @@
         <w:rPr>
           <w:rFonts w:asciiTheme="minorHAnsi" w:hAnsiTheme="minorHAnsi" w:cstheme="minorHAnsi"/>
         </w:rPr>
+        <w:lastRenderedPageBreak/>
         <w:t>0</w:t>
       </w:r>
     </w:p>
@@ -1205,6 +967,7 @@
         <w:jc w:val="both"/>
         <w:rPr>
           <w:rFonts w:asciiTheme="minorHAnsi" w:hAnsiTheme="minorHAnsi" w:cstheme="minorHAnsi"/>
+          <w:lang w:val="sr-Latn-RS"/>
         </w:rPr>
       </w:pPr>
       <w:r>
@@ -1212,21 +975,314 @@
           <w:rFonts w:asciiTheme="minorHAnsi" w:hAnsiTheme="minorHAnsi" w:cstheme="minorHAnsi"/>
         </w:rPr>
         <w:tab/>
-        <w:t xml:space="preserve">Ulaz u sistem su izabrani indikatori kvara i tip automobila od strane korisnika amatera, izlaz </w:t>
+        <w:t xml:space="preserve">Ulaz u sistem su izabrani indikatori kvara i </w:t>
+      </w:r>
+      <w:r>
+        <w:rPr>
+          <w:rFonts w:asciiTheme="minorHAnsi" w:hAnsiTheme="minorHAnsi" w:cstheme="minorHAnsi"/>
+        </w:rPr>
+        <w:t>informacije o</w:t>
+      </w:r>
+      <w:r>
+        <w:rPr>
+          <w:rFonts w:asciiTheme="minorHAnsi" w:hAnsiTheme="minorHAnsi" w:cstheme="minorHAnsi"/>
+        </w:rPr>
+        <w:t xml:space="preserve"> automobil</w:t>
+      </w:r>
+      <w:r>
+        <w:rPr>
+          <w:rFonts w:asciiTheme="minorHAnsi" w:hAnsiTheme="minorHAnsi" w:cstheme="minorHAnsi"/>
+        </w:rPr>
+        <w:t>u</w:t>
+      </w:r>
+      <w:r>
+        <w:rPr>
+          <w:rFonts w:asciiTheme="minorHAnsi" w:hAnsiTheme="minorHAnsi" w:cstheme="minorHAnsi"/>
+        </w:rPr>
+        <w:t xml:space="preserve"> od strane korisnika amatera, izlaz </w:t>
       </w:r>
       <w:r>
         <w:rPr>
           <w:rFonts w:asciiTheme="minorHAnsi" w:hAnsiTheme="minorHAnsi" w:cstheme="minorHAnsi"/>
         </w:rPr>
         <w:tab/>
-        <w:t xml:space="preserve">iz rezonera predstavlja lista kvarova, ili upozorenje da se automobil odveze u najbliži auto </w:t>
-      </w:r>
+        <w:t>iz rezonera predstavlja</w:t>
+      </w:r>
+      <w:r>
+        <w:rPr>
+          <w:rFonts w:asciiTheme="minorHAnsi" w:hAnsiTheme="minorHAnsi" w:cstheme="minorHAnsi"/>
+        </w:rPr>
+        <w:t xml:space="preserve"> utvr</w:t>
+      </w:r>
+      <w:r>
+        <w:rPr>
+          <w:rFonts w:asciiTheme="minorHAnsi" w:hAnsiTheme="minorHAnsi" w:cstheme="minorHAnsi"/>
+          <w:lang w:val="sr-Latn-RS"/>
+        </w:rPr>
+        <w:t>đeni kvar i predlog načina popravke.</w:t>
+      </w:r>
+    </w:p>
+    <w:p>
+      <w:pPr>
+        <w:pStyle w:val="Textbody"/>
+        <w:ind w:firstLine="709"/>
+        <w:jc w:val="both"/>
+        <w:rPr>
+          <w:rFonts w:asciiTheme="minorHAnsi" w:hAnsiTheme="minorHAnsi" w:cstheme="minorHAnsi"/>
+        </w:rPr>
+      </w:pPr>
+      <w:r>
+        <w:rPr>
+          <w:rFonts w:asciiTheme="minorHAnsi" w:hAnsiTheme="minorHAnsi" w:cstheme="minorHAnsi"/>
+        </w:rPr>
+        <w:lastRenderedPageBreak/>
+        <w:t xml:space="preserve">Prvo se aktiviraju pravila koja izdvajaju listu potencijalnih kvarova na osnovu toga da li se neki od selektovanih indikatora sadrži u indiaktorima tog kvara. Nakon toga se proverava da li su izdvojeni kvarovi tog skupa povezani. Ako su kvarovi povezani, onda to rešenje za popravku ima prednost </w:t>
+      </w:r>
+      <w:r>
+        <w:rPr>
+          <w:rFonts w:asciiTheme="minorHAnsi" w:hAnsiTheme="minorHAnsi" w:cstheme="minorHAnsi"/>
+        </w:rPr>
+        <w:t>i</w:t>
+      </w:r>
+      <w:r>
+        <w:rPr>
+          <w:rFonts w:asciiTheme="minorHAnsi" w:hAnsiTheme="minorHAnsi" w:cstheme="minorHAnsi"/>
+        </w:rPr>
+        <w:t xml:space="preserve"> ono se vraća korisniku kao rezultat detekcije. U slučaju da ne postoji takva vrsta kvara, lista potencijalnih kvarova se sortira po broju poklapajućih indik</w:t>
+      </w:r>
+      <w:r>
+        <w:rPr>
+          <w:rFonts w:asciiTheme="minorHAnsi" w:hAnsiTheme="minorHAnsi" w:cstheme="minorHAnsi"/>
+        </w:rPr>
+        <w:t>a</w:t>
+      </w:r>
+      <w:r>
+        <w:rPr>
+          <w:rFonts w:asciiTheme="minorHAnsi" w:hAnsiTheme="minorHAnsi" w:cstheme="minorHAnsi"/>
+        </w:rPr>
+        <w:t>tora i vraća se kvar sa najvećim brojem poklapajućih indik</w:t>
+      </w:r>
+      <w:r>
+        <w:rPr>
+          <w:rFonts w:asciiTheme="minorHAnsi" w:hAnsiTheme="minorHAnsi" w:cstheme="minorHAnsi"/>
+        </w:rPr>
+        <w:t>a</w:t>
+      </w:r>
+      <w:r>
+        <w:rPr>
+          <w:rFonts w:asciiTheme="minorHAnsi" w:hAnsiTheme="minorHAnsi" w:cstheme="minorHAnsi"/>
+        </w:rPr>
+        <w:t>tora.</w:t>
+      </w:r>
+    </w:p>
+    <w:p>
+      <w:pPr>
+        <w:pStyle w:val="Textbody"/>
+        <w:ind w:firstLine="709"/>
+        <w:jc w:val="both"/>
+        <w:rPr>
+          <w:rFonts w:asciiTheme="minorHAnsi" w:hAnsiTheme="minorHAnsi" w:cstheme="minorHAnsi"/>
+        </w:rPr>
+      </w:pPr>
+      <w:r>
+        <w:rPr>
+          <w:rFonts w:asciiTheme="minorHAnsi" w:hAnsiTheme="minorHAnsi" w:cstheme="minorHAnsi"/>
+        </w:rPr>
+        <w:t>Poslednji korak je provera istorije kvarova korisnika kako bi se utvrdilo koji korak popravke da se predloži korisniku</w:t>
+      </w:r>
+      <w:r>
+        <w:rPr>
+          <w:rFonts w:asciiTheme="minorHAnsi" w:hAnsiTheme="minorHAnsi" w:cstheme="minorHAnsi"/>
+        </w:rPr>
+        <w:t xml:space="preserve">. Proverava se da li je u poslednjih mesec dana bio detektovan identičan </w:t>
+      </w:r>
+      <w:r>
+        <w:rPr>
+          <w:rFonts w:asciiTheme="minorHAnsi" w:hAnsiTheme="minorHAnsi" w:cstheme="minorHAnsi"/>
+        </w:rPr>
+        <w:t xml:space="preserve">kvar </w:t>
+      </w:r>
+      <w:r>
+        <w:rPr>
+          <w:rFonts w:asciiTheme="minorHAnsi" w:hAnsiTheme="minorHAnsi" w:cstheme="minorHAnsi"/>
+        </w:rPr>
+        <w:t xml:space="preserve"> na identičnom vozilu</w:t>
+      </w:r>
+      <w:r>
+        <w:rPr>
+          <w:rFonts w:asciiTheme="minorHAnsi" w:hAnsiTheme="minorHAnsi" w:cstheme="minorHAnsi"/>
+        </w:rPr>
+        <w:t>. Mogući slučajevi su:</w:t>
+      </w:r>
+    </w:p>
+    <w:p>
+      <w:pPr>
+        <w:pStyle w:val="Textbody"/>
+        <w:rPr>
+          <w:rFonts w:asciiTheme="minorHAnsi" w:hAnsiTheme="minorHAnsi" w:cstheme="minorHAnsi"/>
+        </w:rPr>
+      </w:pPr>
+      <w:r>
+        <w:rPr>
+          <w:rFonts w:asciiTheme="minorHAnsi" w:hAnsiTheme="minorHAnsi" w:cstheme="minorHAnsi"/>
+        </w:rPr>
+        <w:t xml:space="preserve">1. kvar </w:t>
+      </w:r>
+      <w:r>
+        <w:rPr>
+          <w:rFonts w:asciiTheme="minorHAnsi" w:hAnsiTheme="minorHAnsi" w:cstheme="minorHAnsi"/>
+        </w:rPr>
+        <w:t>je prvi put detektovan</w:t>
+      </w:r>
+    </w:p>
+    <w:p>
+      <w:pPr>
+        <w:pStyle w:val="Textbody"/>
+        <w:ind w:firstLine="709"/>
+        <w:rPr>
+          <w:rFonts w:asciiTheme="minorHAnsi" w:hAnsiTheme="minorHAnsi" w:cstheme="minorHAnsi"/>
+        </w:rPr>
+      </w:pPr>
+      <w:r>
+        <w:rPr>
+          <w:rFonts w:asciiTheme="minorHAnsi" w:hAnsiTheme="minorHAnsi" w:cstheme="minorHAnsi"/>
+        </w:rPr>
+        <w:t xml:space="preserve">- </w:t>
+      </w:r>
+      <w:r>
+        <w:rPr>
+          <w:rFonts w:asciiTheme="minorHAnsi" w:hAnsiTheme="minorHAnsi" w:cstheme="minorHAnsi"/>
+        </w:rPr>
+        <w:t>predlaže se prvi korak popravke</w:t>
+      </w:r>
+    </w:p>
+    <w:p>
+      <w:pPr>
+        <w:pStyle w:val="Textbody"/>
+        <w:rPr>
+          <w:rFonts w:asciiTheme="minorHAnsi" w:hAnsiTheme="minorHAnsi" w:cstheme="minorHAnsi"/>
+        </w:rPr>
+      </w:pPr>
+      <w:r>
+        <w:rPr>
+          <w:rFonts w:asciiTheme="minorHAnsi" w:hAnsiTheme="minorHAnsi" w:cstheme="minorHAnsi"/>
+        </w:rPr>
+        <w:t xml:space="preserve">2. kvar </w:t>
+      </w:r>
+      <w:r>
+        <w:rPr>
+          <w:rFonts w:asciiTheme="minorHAnsi" w:hAnsiTheme="minorHAnsi" w:cstheme="minorHAnsi"/>
+        </w:rPr>
+        <w:t xml:space="preserve">je prethodno detektovan </w:t>
+      </w:r>
+      <w:r>
+        <w:rPr>
+          <w:rFonts w:asciiTheme="minorHAnsi" w:hAnsiTheme="minorHAnsi" w:cstheme="minorHAnsi"/>
+        </w:rPr>
+        <w:t>i poslednje predloženi način popravke  nije poslednji korak popravke:</w:t>
+      </w:r>
+    </w:p>
+    <w:p>
+      <w:pPr>
+        <w:pStyle w:val="Textbody"/>
+        <w:ind w:firstLine="709"/>
+        <w:rPr>
+          <w:rFonts w:asciiTheme="minorHAnsi" w:hAnsiTheme="minorHAnsi" w:cstheme="minorHAnsi"/>
+        </w:rPr>
+      </w:pPr>
+      <w:r>
+        <w:rPr>
+          <w:rFonts w:asciiTheme="minorHAnsi" w:hAnsiTheme="minorHAnsi" w:cstheme="minorHAnsi"/>
+        </w:rPr>
+        <w:t>- predlaže se naredni korak popravke u odnosu na poslednje predloženi</w:t>
+      </w:r>
+    </w:p>
+    <w:p>
+      <w:pPr>
+        <w:pStyle w:val="Textbody"/>
+        <w:rPr>
+          <w:rFonts w:asciiTheme="minorHAnsi" w:hAnsiTheme="minorHAnsi" w:cstheme="minorHAnsi"/>
+        </w:rPr>
+      </w:pPr>
+      <w:r>
+        <w:rPr>
+          <w:rFonts w:asciiTheme="minorHAnsi" w:hAnsiTheme="minorHAnsi" w:cstheme="minorHAnsi"/>
+        </w:rPr>
+        <w:t>3</w:t>
+      </w:r>
+      <w:r>
+        <w:rPr>
+          <w:rFonts w:asciiTheme="minorHAnsi" w:hAnsiTheme="minorHAnsi" w:cstheme="minorHAnsi"/>
+        </w:rPr>
+        <w:t>.</w:t>
+      </w:r>
+      <w:r>
+        <w:rPr>
+          <w:rFonts w:asciiTheme="minorHAnsi" w:hAnsiTheme="minorHAnsi" w:cstheme="minorHAnsi"/>
+        </w:rPr>
+        <w:t xml:space="preserve"> kvar </w:t>
+      </w:r>
+      <w:r>
+        <w:rPr>
+          <w:rFonts w:asciiTheme="minorHAnsi" w:hAnsiTheme="minorHAnsi" w:cstheme="minorHAnsi"/>
+        </w:rPr>
+        <w:t xml:space="preserve">je prethodno detektovan i poslednje predloženi način popravke  </w:t>
+      </w:r>
+      <w:r>
+        <w:rPr>
+          <w:rFonts w:asciiTheme="minorHAnsi" w:hAnsiTheme="minorHAnsi" w:cstheme="minorHAnsi"/>
+        </w:rPr>
+        <w:t>jeste</w:t>
+      </w:r>
+      <w:r>
+        <w:rPr>
+          <w:rFonts w:asciiTheme="minorHAnsi" w:hAnsiTheme="minorHAnsi" w:cstheme="minorHAnsi"/>
+        </w:rPr>
+        <w:t xml:space="preserve"> poslednji korak popravke:</w:t>
+      </w:r>
+    </w:p>
+    <w:p>
+      <w:pPr>
+        <w:pStyle w:val="Textbody"/>
+        <w:ind w:left="709"/>
+        <w:rPr>
+          <w:rFonts w:asciiTheme="minorHAnsi" w:hAnsiTheme="minorHAnsi" w:cstheme="minorHAnsi"/>
+        </w:rPr>
+      </w:pPr>
+      <w:r>
+        <w:rPr>
+          <w:rFonts w:asciiTheme="minorHAnsi" w:hAnsiTheme="minorHAnsi" w:cstheme="minorHAnsi"/>
+        </w:rPr>
+        <w:t>- predlaže se prvi korak popravke</w:t>
+      </w:r>
+    </w:p>
+    <w:p>
+      <w:pPr>
+        <w:pStyle w:val="Textbody"/>
+        <w:rPr>
+          <w:rFonts w:asciiTheme="minorHAnsi" w:hAnsiTheme="minorHAnsi" w:cstheme="minorHAnsi"/>
+        </w:rPr>
+      </w:pPr>
       <w:r>
         <w:rPr>
           <w:rFonts w:asciiTheme="minorHAnsi" w:hAnsiTheme="minorHAnsi" w:cstheme="minorHAnsi"/>
         </w:rPr>
         <w:tab/>
-        <w:t>servis.</w:t>
+      </w:r>
+    </w:p>
+    <w:p>
+      <w:pPr>
+        <w:pStyle w:val="Textbody"/>
+        <w:ind w:firstLine="709"/>
+        <w:rPr>
+          <w:rFonts w:asciiTheme="minorHAnsi" w:hAnsiTheme="minorHAnsi" w:cstheme="minorHAnsi"/>
+        </w:rPr>
+      </w:pPr>
+      <w:r>
+        <w:rPr>
+          <w:rFonts w:asciiTheme="minorHAnsi" w:hAnsiTheme="minorHAnsi" w:cstheme="minorHAnsi"/>
+        </w:rPr>
+        <w:t>Filtriranje po DTC kodu:</w:t>
       </w:r>
     </w:p>
     <w:p>
@@ -1242,230 +1298,19 @@
           <w:rFonts w:asciiTheme="minorHAnsi" w:hAnsiTheme="minorHAnsi" w:cstheme="minorHAnsi"/>
         </w:rPr>
         <w:tab/>
-        <w:t>Baza znanja:</w:t>
-      </w:r>
-    </w:p>
-    <w:p>
-      <w:pPr>
-        <w:pStyle w:val="Textbody"/>
-        <w:rPr>
-          <w:rFonts w:asciiTheme="minorHAnsi" w:hAnsiTheme="minorHAnsi" w:cstheme="minorHAnsi"/>
-        </w:rPr>
-      </w:pPr>
-      <w:r>
-        <w:rPr>
-          <w:rFonts w:asciiTheme="minorHAnsi" w:hAnsiTheme="minorHAnsi" w:cstheme="minorHAnsi"/>
-        </w:rPr>
-        <w:t>Nakon detektovanja kvara, ažurira se učestalost pojave tog kvara na automobilu korisnika:</w:t>
-      </w:r>
-    </w:p>
-    <w:p>
-      <w:pPr>
-        <w:pStyle w:val="Textbody"/>
-        <w:rPr>
-          <w:rFonts w:asciiTheme="minorHAnsi" w:hAnsiTheme="minorHAnsi" w:cstheme="minorHAnsi"/>
-        </w:rPr>
-      </w:pPr>
-      <w:r>
-        <w:rPr>
-          <w:rFonts w:asciiTheme="minorHAnsi" w:hAnsiTheme="minorHAnsi" w:cstheme="minorHAnsi"/>
-        </w:rPr>
-        <w:t xml:space="preserve">1. kvar </w:t>
-      </w:r>
-      <w:proofErr w:type="gramStart"/>
-      <w:r>
-        <w:rPr>
-          <w:rFonts w:asciiTheme="minorHAnsi" w:hAnsiTheme="minorHAnsi" w:cstheme="minorHAnsi"/>
-        </w:rPr>
-        <w:t>se  pojavljuje</w:t>
-      </w:r>
-      <w:proofErr w:type="gramEnd"/>
-      <w:r>
-        <w:rPr>
-          <w:rFonts w:asciiTheme="minorHAnsi" w:hAnsiTheme="minorHAnsi" w:cstheme="minorHAnsi"/>
-        </w:rPr>
-        <w:t xml:space="preserve"> prvi put ili se pojavio tačno 1</w:t>
-      </w:r>
-    </w:p>
-    <w:p>
-      <w:pPr>
-        <w:pStyle w:val="Textbody"/>
-        <w:numPr>
-          <w:ilvl w:val="2"/>
-          <w:numId w:val="8"/>
-        </w:numPr>
-        <w:rPr>
-          <w:rFonts w:asciiTheme="minorHAnsi" w:hAnsiTheme="minorHAnsi" w:cstheme="minorHAnsi"/>
-        </w:rPr>
-      </w:pPr>
-      <w:r>
-        <w:rPr>
-          <w:rFonts w:asciiTheme="minorHAnsi" w:hAnsiTheme="minorHAnsi" w:cstheme="minorHAnsi"/>
-        </w:rPr>
-        <w:t>učestalost kvara je LOW</w:t>
-      </w:r>
-    </w:p>
-    <w:p>
-      <w:pPr>
-        <w:pStyle w:val="Textbody"/>
-        <w:rPr>
-          <w:rFonts w:asciiTheme="minorHAnsi" w:hAnsiTheme="minorHAnsi" w:cstheme="minorHAnsi"/>
-        </w:rPr>
-      </w:pPr>
-      <w:r>
-        <w:rPr>
-          <w:rFonts w:asciiTheme="minorHAnsi" w:hAnsiTheme="minorHAnsi" w:cstheme="minorHAnsi"/>
-        </w:rPr>
-        <w:t>2. kvar se pojavljuje 2-5 puta</w:t>
-      </w:r>
-    </w:p>
-    <w:p>
-      <w:pPr>
-        <w:pStyle w:val="Textbody"/>
-        <w:numPr>
-          <w:ilvl w:val="2"/>
-          <w:numId w:val="8"/>
-        </w:numPr>
-        <w:rPr>
-          <w:rFonts w:asciiTheme="minorHAnsi" w:hAnsiTheme="minorHAnsi" w:cstheme="minorHAnsi"/>
-        </w:rPr>
-      </w:pPr>
-      <w:r>
-        <w:rPr>
-          <w:rFonts w:asciiTheme="minorHAnsi" w:hAnsiTheme="minorHAnsi" w:cstheme="minorHAnsi"/>
-        </w:rPr>
-        <w:t>učestalost kvara je MEDIUM</w:t>
-      </w:r>
-    </w:p>
-    <w:p>
-      <w:pPr>
-        <w:pStyle w:val="Textbody"/>
-        <w:rPr>
-          <w:rFonts w:asciiTheme="minorHAnsi" w:hAnsiTheme="minorHAnsi" w:cstheme="minorHAnsi"/>
-        </w:rPr>
-      </w:pPr>
-      <w:r>
-        <w:rPr>
-          <w:rFonts w:asciiTheme="minorHAnsi" w:hAnsiTheme="minorHAnsi" w:cstheme="minorHAnsi"/>
-        </w:rPr>
-        <w:t xml:space="preserve">3. kvar se pojavljuje više od 5 </w:t>
-      </w:r>
-      <w:proofErr w:type="gramStart"/>
-      <w:r>
-        <w:rPr>
-          <w:rFonts w:asciiTheme="minorHAnsi" w:hAnsiTheme="minorHAnsi" w:cstheme="minorHAnsi"/>
-        </w:rPr>
-        <w:t>puta</w:t>
-      </w:r>
-      <w:proofErr w:type="gramEnd"/>
-    </w:p>
-    <w:p>
-      <w:pPr>
-        <w:pStyle w:val="Textbody"/>
-        <w:numPr>
-          <w:ilvl w:val="2"/>
-          <w:numId w:val="8"/>
-        </w:numPr>
-        <w:rPr>
-          <w:rFonts w:asciiTheme="minorHAnsi" w:hAnsiTheme="minorHAnsi" w:cstheme="minorHAnsi"/>
-        </w:rPr>
-      </w:pPr>
-      <w:r>
-        <w:rPr>
-          <w:rFonts w:asciiTheme="minorHAnsi" w:hAnsiTheme="minorHAnsi" w:cstheme="minorHAnsi"/>
-        </w:rPr>
-        <w:t>učestalost kvara je HIGH</w:t>
-      </w:r>
-    </w:p>
-    <w:p>
-      <w:pPr>
-        <w:pStyle w:val="Textbody"/>
-        <w:rPr>
-          <w:rFonts w:asciiTheme="minorHAnsi" w:hAnsiTheme="minorHAnsi" w:cstheme="minorHAnsi"/>
-        </w:rPr>
-      </w:pPr>
-      <w:r>
-        <w:rPr>
-          <w:rFonts w:asciiTheme="minorHAnsi" w:hAnsiTheme="minorHAnsi" w:cstheme="minorHAnsi"/>
-        </w:rPr>
-        <w:t>4. učestalost kvara je HIGH</w:t>
-      </w:r>
-    </w:p>
-    <w:p>
-      <w:pPr>
-        <w:pStyle w:val="Textbody"/>
-        <w:numPr>
-          <w:ilvl w:val="2"/>
-          <w:numId w:val="8"/>
-        </w:numPr>
-        <w:rPr>
-          <w:rFonts w:asciiTheme="minorHAnsi" w:hAnsiTheme="minorHAnsi" w:cstheme="minorHAnsi"/>
-        </w:rPr>
-      </w:pPr>
-      <w:r>
-        <w:rPr>
-          <w:rFonts w:asciiTheme="minorHAnsi" w:hAnsiTheme="minorHAnsi" w:cstheme="minorHAnsi"/>
-        </w:rPr>
-        <w:t>predlaže se odlazak u najbliži autoservis</w:t>
-      </w:r>
-    </w:p>
-    <w:p>
-      <w:pPr>
-        <w:pStyle w:val="Textbody"/>
-        <w:rPr>
-          <w:rFonts w:asciiTheme="minorHAnsi" w:hAnsiTheme="minorHAnsi" w:cstheme="minorHAnsi"/>
-        </w:rPr>
-      </w:pPr>
-      <w:r>
-        <w:rPr>
-          <w:rFonts w:asciiTheme="minorHAnsi" w:hAnsiTheme="minorHAnsi" w:cstheme="minorHAnsi"/>
-          <w:noProof/>
-        </w:rPr>
-        <w:drawing>
-          <wp:anchor distT="0" distB="0" distL="114300" distR="114300" simplePos="0" relativeHeight="251658240" behindDoc="0" locked="0" layoutInCell="1" allowOverlap="1" wp14:anchorId="17BB648A" wp14:editId="0B0CC592">
-            <wp:simplePos x="0" y="0"/>
-            <wp:positionH relativeFrom="column">
-              <wp:align>center</wp:align>
-            </wp:positionH>
-            <wp:positionV relativeFrom="paragraph">
-              <wp:align>top</wp:align>
-            </wp:positionV>
-            <wp:extent cx="5774801" cy="960851"/>
-            <wp:effectExtent l="0" t="0" r="0" b="0"/>
-            <wp:wrapTopAndBottom/>
-            <wp:docPr id="1" name="graphics1"/>
-            <wp:cNvGraphicFramePr/>
-            <a:graphic xmlns:a="http://schemas.openxmlformats.org/drawingml/2006/main">
-              <a:graphicData uri="http://schemas.openxmlformats.org/drawingml/2006/picture">
-                <pic:pic xmlns:pic="http://schemas.openxmlformats.org/drawingml/2006/picture">
-                  <pic:nvPicPr>
-                    <pic:cNvPr id="0" name=""/>
-                    <pic:cNvPicPr/>
-                  </pic:nvPicPr>
-                  <pic:blipFill>
-                    <a:blip r:embed="rId7">
-                      <a:lum/>
-                      <a:alphaModFix/>
-                    </a:blip>
-                    <a:srcRect/>
-                    <a:stretch>
-                      <a:fillRect/>
-                    </a:stretch>
-                  </pic:blipFill>
-                  <pic:spPr>
-                    <a:xfrm>
-                      <a:off x="0" y="0"/>
-                      <a:ext cx="5774801" cy="960851"/>
-                    </a:xfrm>
-                    <a:prstGeom prst="rect">
-                      <a:avLst/>
-                    </a:prstGeom>
-                  </pic:spPr>
-                </pic:pic>
-              </a:graphicData>
-            </a:graphic>
-          </wp:anchor>
-        </w:drawing>
+        <w:t xml:space="preserve">Amater unosi deo vozila, podsistem vozila i </w:t>
+      </w:r>
+      <w:r>
+        <w:rPr>
+          <w:rFonts w:asciiTheme="minorHAnsi" w:hAnsiTheme="minorHAnsi" w:cstheme="minorHAnsi"/>
+        </w:rPr>
+        <w:t>da li je kvar generičan ili specifičan za proizvođača vozila</w:t>
+      </w:r>
+      <w:r>
+        <w:rPr>
+          <w:rFonts w:asciiTheme="minorHAnsi" w:hAnsiTheme="minorHAnsi" w:cstheme="minorHAnsi"/>
+        </w:rPr>
+        <w:t>. Rezoner prvo utvrđuje porodicu DTC kodova (navedeno u sekciji Ekspert), a nakon toga koristi pravila za filtriranja kvara na osnovu DTC koda i vraća korisniku listu kvarova sa indikatorima.</w:t>
       </w:r>
     </w:p>
     <w:p>
@@ -1480,88 +1325,6 @@
           <w:rFonts w:asciiTheme="minorHAnsi" w:hAnsiTheme="minorHAnsi" w:cstheme="minorHAnsi"/>
         </w:rPr>
         <w:tab/>
-        <w:t>Filtriranje po DTC kodu:</w:t>
-      </w:r>
-    </w:p>
-    <w:p>
-      <w:pPr>
-        <w:pStyle w:val="Textbody"/>
-        <w:jc w:val="both"/>
-        <w:rPr>
-          <w:rFonts w:asciiTheme="minorHAnsi" w:hAnsiTheme="minorHAnsi" w:cstheme="minorHAnsi"/>
-        </w:rPr>
-      </w:pPr>
-      <w:r>
-        <w:rPr>
-          <w:rFonts w:asciiTheme="minorHAnsi" w:hAnsiTheme="minorHAnsi" w:cstheme="minorHAnsi"/>
-        </w:rPr>
-        <w:tab/>
-        <w:t xml:space="preserve">Amater unosi deo vozila, podsistem vozila i karakterističnost kvara. Rezoner prvo utvrđuje </w:t>
-      </w:r>
-      <w:r>
-        <w:rPr>
-          <w:rFonts w:asciiTheme="minorHAnsi" w:hAnsiTheme="minorHAnsi" w:cstheme="minorHAnsi"/>
-        </w:rPr>
-        <w:tab/>
-        <w:t xml:space="preserve">porodicu DTC kodova (navedeno u sekciji Ekspert), a nakon toga koristi pravila za filtriranja </w:t>
-      </w:r>
-      <w:r>
-        <w:rPr>
-          <w:rFonts w:asciiTheme="minorHAnsi" w:hAnsiTheme="minorHAnsi" w:cstheme="minorHAnsi"/>
-        </w:rPr>
-        <w:tab/>
-        <w:t>kvara na osnovu DTC koda i vraća korisniku listu kvarova sa indikatorima.</w:t>
-      </w:r>
-    </w:p>
-    <w:p>
-      <w:pPr>
-        <w:pStyle w:val="Textbody"/>
-        <w:rPr>
-          <w:rFonts w:asciiTheme="minorHAnsi" w:hAnsiTheme="minorHAnsi" w:cstheme="minorHAnsi"/>
-        </w:rPr>
-      </w:pPr>
-      <w:r>
-        <w:rPr>
-          <w:rFonts w:asciiTheme="minorHAnsi" w:hAnsiTheme="minorHAnsi" w:cstheme="minorHAnsi"/>
-        </w:rPr>
-        <w:tab/>
-      </w:r>
-    </w:p>
-    <w:p>
-      <w:pPr>
-        <w:pStyle w:val="Textbody"/>
-        <w:rPr>
-          <w:rFonts w:asciiTheme="minorHAnsi" w:hAnsiTheme="minorHAnsi" w:cstheme="minorHAnsi"/>
-        </w:rPr>
-      </w:pPr>
-      <w:r>
-        <w:rPr>
-          <w:rFonts w:asciiTheme="minorHAnsi" w:hAnsiTheme="minorHAnsi" w:cstheme="minorHAnsi"/>
-        </w:rPr>
-        <w:tab/>
-        <w:t>Odabir indikatora i kvata:</w:t>
-      </w:r>
-    </w:p>
-    <w:p>
-      <w:pPr>
-        <w:pStyle w:val="Textbody"/>
-        <w:rPr>
-          <w:rFonts w:asciiTheme="minorHAnsi" w:hAnsiTheme="minorHAnsi" w:cstheme="minorHAnsi"/>
-        </w:rPr>
-      </w:pPr>
-      <w:r>
-        <w:rPr>
-          <w:rFonts w:asciiTheme="minorHAnsi" w:hAnsiTheme="minorHAnsi" w:cstheme="minorHAnsi"/>
-        </w:rPr>
-        <w:tab/>
-        <w:t xml:space="preserve">Amater bira indikatore kvara, kao i sam kvar a rezoner vraća listu indikatora koji su takođe </w:t>
-      </w:r>
-      <w:r>
-        <w:rPr>
-          <w:rFonts w:asciiTheme="minorHAnsi" w:hAnsiTheme="minorHAnsi" w:cstheme="minorHAnsi"/>
-        </w:rPr>
-        <w:tab/>
-        <w:t>karakteristični za taj kvar.</w:t>
       </w:r>
     </w:p>
     <w:p>

</xml_diff>